<commit_message>
Second commit. Just to try
</commit_message>
<xml_diff>
--- a/Timing Analysis.docx
+++ b/Timing Analysis.docx
@@ -36,25 +36,7 @@
     </w:p>
     <w:p>
       <w:r>
-        <w:t>The speedup is defined as the ratio of the serial runtime</w:t>
-      </w:r>
-      <w:r>
-        <w:t xml:space="preserve"> </w:t>
-      </w:r>
-      <w:r>
-        <w:t>of the best sequential algorithm for solving a problem to</w:t>
-      </w:r>
-      <w:r>
-        <w:t xml:space="preserve"> </w:t>
-      </w:r>
-      <w:r>
-        <w:t>the time taken by the parallel algorithm to solve the</w:t>
-      </w:r>
-      <w:r>
-        <w:t xml:space="preserve"> </w:t>
-      </w:r>
-      <w:r>
-        <w:t>same problem on p processors.</w:t>
+        <w:t>The speedup is defined as the ratio of the serial runtime of the best sequential algorithm for solving a problem to the time taken by the parallel algorithm to solve the same problem on p processors.</w:t>
       </w:r>
     </w:p>
     <w:p>
@@ -109,16 +91,6 @@
       </w:r>
       <w:r>
         <w:t>:</w:t>
-      </w:r>
-    </w:p>
-    <w:p>
-      <w:pPr>
-        <w:tabs>
-          <w:tab w:val="left" w:pos="2291"/>
-        </w:tabs>
-      </w:pPr>
-      <w:r>
-        <w:tab/>
       </w:r>
     </w:p>
     <w:tbl>
@@ -353,13 +325,7 @@
         <w:jc w:val="center"/>
       </w:pPr>
       <w:r>
-        <w:t xml:space="preserve">The time execution of the program with </w:t>
-      </w:r>
-      <w:r>
-        <w:t>10,00</w:t>
-      </w:r>
-      <w:r>
-        <w:t>0,000</w:t>
+        <w:t>The time execution of the program with 10,000,000</w:t>
       </w:r>
       <w:r>
         <w:t xml:space="preserve"> (</w:t>

</xml_diff>